<commit_message>
updated the workflow document to use merge instea of rebase
</commit_message>
<xml_diff>
--- a/Git Workflow.docx
+++ b/Git Workflow.docx
@@ -123,8 +123,6 @@
           </w:tcPr>
           <w:p/>
         </w:tc>
-        <w:bookmarkStart w:id="0" w:name="_GoBack"/>
-        <w:bookmarkEnd w:id="0"/>
       </w:tr>
       <w:tr>
         <w:tc>
@@ -290,7 +288,13 @@
           </w:tcPr>
           <w:p>
             <w:r>
-              <w:t>git rebase [master]</w:t>
+              <w:t xml:space="preserve">git </w:t>
+            </w:r>
+            <w:r>
+              <w:t>merge</w:t>
+            </w:r>
+            <w:r>
+              <w:t xml:space="preserve"> [master]</w:t>
             </w:r>
           </w:p>
         </w:tc>
@@ -307,20 +311,21 @@
             <w:r>
               <w:t>Please note this might have conflicts which need to be resolved manually.</w:t>
             </w:r>
-          </w:p>
-          <w:p>
-            <w:r>
-              <w:t>(I think the commands to the right will work)</w:t>
-            </w:r>
-          </w:p>
-        </w:tc>
-        <w:tc>
-          <w:tcPr>
-            <w:tcW w:w="4675" w:type="dxa"/>
-          </w:tcPr>
-          <w:p>
-            <w:r>
-              <w:t>git rebase --continue</w:t>
+            <w:r>
+              <w:t xml:space="preserve">  Resolve the conflicts then commit those changes</w:t>
+            </w:r>
+          </w:p>
+        </w:tc>
+        <w:tc>
+          <w:tcPr>
+            <w:tcW w:w="4675" w:type="dxa"/>
+          </w:tcPr>
+          <w:p>
+            <w:r>
+              <w:t xml:space="preserve">git </w:t>
+            </w:r>
+            <w:r>
+              <w:t>commit -a</w:t>
             </w:r>
           </w:p>
         </w:tc>
@@ -356,6 +361,7 @@
             <w:tcW w:w="4675" w:type="dxa"/>
           </w:tcPr>
           <w:p>
+            <w:bookmarkStart w:id="0" w:name="_GoBack"/>
             <w:r>
               <w:t xml:space="preserve">11. </w:t>
             </w:r>
@@ -371,6 +377,7 @@
           <w:p/>
         </w:tc>
       </w:tr>
+      <w:bookmarkEnd w:id="0"/>
       <w:tr>
         <w:tc>
           <w:tcPr>

</xml_diff>